<commit_message>
Add print_header for simplicity
</commit_message>
<xml_diff>
--- a/CSC441_FinalProjectWriteup.docx
+++ b/CSC441_FinalProjectWriteup.docx
@@ -452,163 +452,6 @@
           <w:rtl w:val="0"/>
         </w:rPr>
         <w:t xml:space="preserve">Seaborn</w:t>
-      </w:r>
-    </w:p>
-    <w:p>
-      <w:pPr>
-        <w:ind w:left="0" w:firstLine="0"/>
-        <w:rPr>
-          <w:rFonts w:ascii="Times New Roman" w:cs="Times New Roman" w:eastAsia="Times New Roman" w:hAnsi="Times New Roman"/>
-          <w:sz w:val="24"/>
-          <w:szCs w:val="24"/>
-          <w:highlight w:val="white"/>
-        </w:rPr>
-      </w:pPr>
-      <w:r>
-        <w:rPr>
-          <w:rtl w:val="0"/>
-        </w:rPr>
-      </w:r>
-    </w:p>
-    <w:p>
-      <w:pPr>
-        <w:ind w:left="0" w:firstLine="0"/>
-        <w:rPr>
-          <w:rFonts w:ascii="Times New Roman" w:cs="Times New Roman" w:eastAsia="Times New Roman" w:hAnsi="Times New Roman"/>
-          <w:sz w:val="24"/>
-          <w:szCs w:val="24"/>
-          <w:highlight w:val="white"/>
-        </w:rPr>
-      </w:pPr>
-      <w:r>
-        <w:rPr>
-          <w:rFonts w:ascii="Times New Roman" w:cs="Times New Roman" w:eastAsia="Times New Roman" w:hAnsi="Times New Roman"/>
-          <w:sz w:val="24"/>
-          <w:szCs w:val="24"/>
-          <w:highlight w:val="white"/>
-          <w:rtl w:val="0"/>
-        </w:rPr>
-        <w:t xml:space="preserve">Files:</w:t>
-      </w:r>
-    </w:p>
-    <w:p>
-      <w:pPr>
-        <w:ind w:left="0" w:firstLine="0"/>
-        <w:rPr>
-          <w:rFonts w:ascii="Times New Roman" w:cs="Times New Roman" w:eastAsia="Times New Roman" w:hAnsi="Times New Roman"/>
-          <w:sz w:val="24"/>
-          <w:szCs w:val="24"/>
-          <w:highlight w:val="white"/>
-        </w:rPr>
-      </w:pPr>
-      <w:hyperlink r:id="rId6">
-        <w:r>
-          <w:rPr>
-            <w:rFonts w:ascii="Times New Roman" w:cs="Times New Roman" w:eastAsia="Times New Roman" w:hAnsi="Times New Roman"/>
-            <w:color w:val="1155cc"/>
-            <w:sz w:val="24"/>
-            <w:szCs w:val="24"/>
-            <w:highlight w:val="white"/>
-            <w:u w:val="single"/>
-            <w:rtl w:val="0"/>
-          </w:rPr>
-          <w:t xml:space="preserve">main.py</w:t>
-        </w:r>
-      </w:hyperlink>
-      <w:r>
-        <w:rPr>
-          <w:rFonts w:ascii="Times New Roman" w:cs="Times New Roman" w:eastAsia="Times New Roman" w:hAnsi="Times New Roman"/>
-          <w:sz w:val="24"/>
-          <w:szCs w:val="24"/>
-          <w:highlight w:val="white"/>
-          <w:rtl w:val="0"/>
-        </w:rPr>
-        <w:t xml:space="preserve"> - main driving file containing all classes and functions</w:t>
-      </w:r>
-    </w:p>
-    <w:p>
-      <w:pPr>
-        <w:ind w:left="0" w:firstLine="0"/>
-        <w:rPr>
-          <w:rFonts w:ascii="Times New Roman" w:cs="Times New Roman" w:eastAsia="Times New Roman" w:hAnsi="Times New Roman"/>
-          <w:sz w:val="24"/>
-          <w:szCs w:val="24"/>
-          <w:highlight w:val="white"/>
-        </w:rPr>
-      </w:pPr>
-      <w:r>
-        <w:rPr>
-          <w:rFonts w:ascii="Times New Roman" w:cs="Times New Roman" w:eastAsia="Times New Roman" w:hAnsi="Times New Roman"/>
-          <w:sz w:val="24"/>
-          <w:szCs w:val="24"/>
-          <w:highlight w:val="white"/>
-          <w:rtl w:val="0"/>
-        </w:rPr>
-        <w:t xml:space="preserve">\raw_data\</w:t>
-      </w:r>
-    </w:p>
-    <w:p>
-      <w:pPr>
-        <w:ind w:left="0" w:firstLine="0"/>
-        <w:rPr>
-          <w:rFonts w:ascii="Times New Roman" w:cs="Times New Roman" w:eastAsia="Times New Roman" w:hAnsi="Times New Roman"/>
-          <w:sz w:val="24"/>
-          <w:szCs w:val="24"/>
-          <w:highlight w:val="white"/>
-        </w:rPr>
-      </w:pPr>
-      <w:r>
-        <w:rPr>
-          <w:rFonts w:ascii="Times New Roman" w:cs="Times New Roman" w:eastAsia="Times New Roman" w:hAnsi="Times New Roman"/>
-          <w:sz w:val="24"/>
-          <w:szCs w:val="24"/>
-          <w:highlight w:val="white"/>
-          <w:rtl w:val="0"/>
-        </w:rPr>
-        <w:tab/>
-        <w:t xml:space="preserve">Testing_data.csv - </w:t>
-        <w:tab/>
-        <w:t xml:space="preserve">Testing data provided by Kaggle</w:t>
-      </w:r>
-    </w:p>
-    <w:p>
-      <w:pPr>
-        <w:ind w:left="0" w:firstLine="0"/>
-        <w:rPr>
-          <w:rFonts w:ascii="Times New Roman" w:cs="Times New Roman" w:eastAsia="Times New Roman" w:hAnsi="Times New Roman"/>
-          <w:sz w:val="24"/>
-          <w:szCs w:val="24"/>
-          <w:highlight w:val="white"/>
-        </w:rPr>
-      </w:pPr>
-      <w:r>
-        <w:rPr>
-          <w:rFonts w:ascii="Times New Roman" w:cs="Times New Roman" w:eastAsia="Times New Roman" w:hAnsi="Times New Roman"/>
-          <w:sz w:val="24"/>
-          <w:szCs w:val="24"/>
-          <w:highlight w:val="white"/>
-          <w:rtl w:val="0"/>
-        </w:rPr>
-        <w:tab/>
-        <w:t xml:space="preserve">Training_data.csv - </w:t>
-        <w:tab/>
-        <w:t xml:space="preserve">Training data provided by Kaggle</w:t>
-      </w:r>
-    </w:p>
-    <w:p>
-      <w:pPr>
-        <w:ind w:left="0" w:firstLine="0"/>
-        <w:rPr>
-          <w:rFonts w:ascii="Times New Roman" w:cs="Times New Roman" w:eastAsia="Times New Roman" w:hAnsi="Times New Roman"/>
-          <w:sz w:val="24"/>
-          <w:szCs w:val="24"/>
-          <w:highlight w:val="white"/>
-        </w:rPr>
-      </w:pPr>
-      <w:r>
-        <w:rPr>
-          <w:rtl w:val="0"/>
-        </w:rPr>
       </w:r>
     </w:p>
     <w:p>

</xml_diff>